<commit_message>
Lest : 97%% - Tableau de bord:90% )
</commit_message>
<xml_diff>
--- a/public/doc/Conditions générales d'utilisation.docx
+++ b/public/doc/Conditions générales d'utilisation.docx
@@ -31,7 +31,81 @@
           <w:sz w:val="32"/>
           <w:szCs w:val="32"/>
         </w:rPr>
-        <w:t>lesekoya</w:t>
+        <w:t>lest</w:t>
+      </w:r>
+      <w:r>
+        <w:rPr>
+          <w:sz w:val="32"/>
+          <w:szCs w:val="32"/>
+        </w:rPr>
+        <w:t>.sn</w:t>
+      </w:r>
+    </w:p>
+    <w:p>
+      <w:pPr>
+        <w:pStyle w:val="Corps"/>
+        <w:jc w:val="center"/>
+      </w:pPr>
+      <w:r>
+        <w:rPr>
+          <w:noProof/>
+        </w:rPr>
+        <w:drawing>
+          <wp:inline distT="0" distB="0" distL="0" distR="0">
+            <wp:extent cx="757237" cy="745217"/>
+            <wp:effectExtent l="0" t="0" r="5080" b="0"/>
+            <wp:docPr id="1" name="Image 1"/>
+            <wp:cNvGraphicFramePr>
+              <a:graphicFrameLocks xmlns:a="http://schemas.openxmlformats.org/drawingml/2006/main" noChangeAspect="1"/>
+            </wp:cNvGraphicFramePr>
+            <a:graphic xmlns:a="http://schemas.openxmlformats.org/drawingml/2006/main">
+              <a:graphicData uri="http://schemas.openxmlformats.org/drawingml/2006/picture">
+                <pic:pic xmlns:pic="http://schemas.openxmlformats.org/drawingml/2006/picture">
+                  <pic:nvPicPr>
+                    <pic:cNvPr id="1" name="lest-logo.png"/>
+                    <pic:cNvPicPr/>
+                  </pic:nvPicPr>
+                  <pic:blipFill>
+                    <a:blip r:embed="rId8" cstate="print">
+                      <a:extLst>
+                        <a:ext uri="{28A0092B-C50C-407E-A947-70E740481C1C}">
+                          <a14:useLocalDpi xmlns:a14="http://schemas.microsoft.com/office/drawing/2010/main" val="0"/>
+                        </a:ext>
+                      </a:extLst>
+                    </a:blip>
+                    <a:stretch>
+                      <a:fillRect/>
+                    </a:stretch>
+                  </pic:blipFill>
+                  <pic:spPr>
+                    <a:xfrm>
+                      <a:off x="0" y="0"/>
+                      <a:ext cx="766019" cy="753859"/>
+                    </a:xfrm>
+                    <a:prstGeom prst="rect">
+                      <a:avLst/>
+                    </a:prstGeom>
+                  </pic:spPr>
+                </pic:pic>
+              </a:graphicData>
+            </a:graphic>
+          </wp:inline>
+        </w:drawing>
+      </w:r>
+    </w:p>
+    <w:p>
+      <w:pPr>
+        <w:pStyle w:val="Corps"/>
+        <w:jc w:val="center"/>
+        <w:rPr>
+          <w:b/>
+        </w:rPr>
+      </w:pPr>
+      <w:r>
+        <w:rPr>
+          <w:b/>
+        </w:rPr>
+        <w:t>LES SPECIALISTES DE LA TECHNOLOGIES</w:t>
       </w:r>
     </w:p>
     <w:p>
@@ -79,7 +153,10 @@
         <w:t xml:space="preserve">utilisation du site </w:t>
       </w:r>
       <w:r>
-        <w:t xml:space="preserve">lesekoya </w:t>
+        <w:t>lest</w:t>
+      </w:r>
+      <w:r>
+        <w:t xml:space="preserve"> </w:t>
       </w:r>
       <w:r>
         <w:t>et de ses services.</w:t>
@@ -159,7 +236,10 @@
         <w:spacing w:line="360" w:lineRule="auto"/>
       </w:pPr>
       <w:r>
-        <w:t>Le site lesekoya</w:t>
+        <w:t xml:space="preserve">Le site </w:t>
+      </w:r>
+      <w:r>
+        <w:t>lest</w:t>
       </w:r>
       <w:r>
         <w:t xml:space="preserve"> est édité par</w:t>
@@ -177,12 +257,24 @@
         </w:numPr>
         <w:spacing w:line="360" w:lineRule="auto"/>
       </w:pPr>
-      <w:r>
-        <w:t>Malick TOUNKARA</w:t>
-      </w:r>
-      <w:r>
-        <w:t>.</w:t>
-      </w:r>
+      <w:proofErr w:type="spellStart"/>
+      <w:r>
+        <w:t>Elhadji</w:t>
+      </w:r>
+      <w:proofErr w:type="spellEnd"/>
+      <w:r>
+        <w:t xml:space="preserve"> </w:t>
+      </w:r>
+      <w:proofErr w:type="spellStart"/>
+      <w:r>
+        <w:t>Cara</w:t>
+      </w:r>
+      <w:proofErr w:type="spellEnd"/>
+      <w:r>
+        <w:t xml:space="preserve"> Seck</w:t>
+      </w:r>
+      <w:bookmarkStart w:id="0" w:name="_GoBack"/>
+      <w:bookmarkEnd w:id="0"/>
     </w:p>
     <w:p>
       <w:pPr>
@@ -194,61 +286,7 @@
         <w:spacing w:line="360" w:lineRule="auto"/>
       </w:pPr>
       <w:r>
-        <w:t>OWONE OYONE G</w:t>
-      </w:r>
-      <w:r>
-        <w:t>lenn martial</w:t>
-      </w:r>
-    </w:p>
-    <w:p>
-      <w:pPr>
-        <w:pStyle w:val="Corps"/>
-        <w:numPr>
-          <w:ilvl w:val="0"/>
-          <w:numId w:val="3"/>
-        </w:numPr>
-        <w:spacing w:line="360" w:lineRule="auto"/>
-      </w:pPr>
-      <w:r>
-        <w:t xml:space="preserve">NKOMBE ISSAMPEDJENO </w:t>
-      </w:r>
-      <w:proofErr w:type="spellStart"/>
-      <w:r>
-        <w:t>Goerge</w:t>
-      </w:r>
-      <w:r>
-        <w:t>s</w:t>
-      </w:r>
-      <w:proofErr w:type="spellEnd"/>
-      <w:r>
-        <w:t>-P</w:t>
-      </w:r>
-      <w:r>
-        <w:t>aul</w:t>
-      </w:r>
-      <w:r>
-        <w:t xml:space="preserve"> Rodriguez Jeffrey</w:t>
-      </w:r>
-    </w:p>
-    <w:p>
-      <w:pPr>
-        <w:pStyle w:val="Corps"/>
-        <w:numPr>
-          <w:ilvl w:val="0"/>
-          <w:numId w:val="3"/>
-        </w:numPr>
-        <w:spacing w:line="360" w:lineRule="auto"/>
-      </w:pPr>
-      <w:r>
-        <w:t xml:space="preserve">BAH </w:t>
-      </w:r>
-      <w:proofErr w:type="spellStart"/>
-      <w:r>
-        <w:t>Nounanjon</w:t>
-      </w:r>
-      <w:proofErr w:type="spellEnd"/>
-      <w:r>
-        <w:t xml:space="preserve"> Morel</w:t>
+        <w:t>Malick TOUNKARA</w:t>
       </w:r>
     </w:p>
     <w:p>
@@ -278,7 +316,7 @@
         <w:t>Utilisateu</w:t>
       </w:r>
       <w:r>
-        <w:t>r du site lesekoya</w:t>
+        <w:t>r du site lest</w:t>
       </w:r>
       <w:r>
         <w:t xml:space="preserve"> a accès aux services suivants :</w:t>
@@ -387,112 +425,6 @@
     <w:p>
       <w:pPr>
         <w:pStyle w:val="Corps"/>
-        <w:spacing w:line="360" w:lineRule="auto"/>
-      </w:pPr>
-      <w:r>
-        <w:t>Le site et ses différents services peuvent être interrompus ou suspendus par l’Éditeur, notamment à l’occasion d’une maintenance, sans obligation de préavis ou de justification.</w:t>
-      </w:r>
-    </w:p>
-    <w:p>
-      <w:pPr>
-        <w:pStyle w:val="Sous-titre"/>
-        <w:spacing w:line="360" w:lineRule="auto"/>
-      </w:pPr>
-      <w:r>
-        <w:rPr>
-          <w:lang w:val="de-DE"/>
-        </w:rPr>
-        <w:lastRenderedPageBreak/>
-        <w:t xml:space="preserve">ARTICLE </w:t>
-      </w:r>
-      <w:r>
-        <w:t>4 : Responsabilité de l’Utilisateur</w:t>
-      </w:r>
-    </w:p>
-    <w:p>
-      <w:pPr>
-        <w:pStyle w:val="Corps"/>
-        <w:spacing w:line="360" w:lineRule="auto"/>
-      </w:pPr>
-      <w:r>
-        <w:t xml:space="preserve">L'Utilisateur est responsable des risques liés à l’utilisation de son identifiant de connexion et de son mot de passe. </w:t>
-      </w:r>
-    </w:p>
-    <w:p>
-      <w:pPr>
-        <w:pStyle w:val="Corps"/>
-        <w:spacing w:line="360" w:lineRule="auto"/>
-      </w:pPr>
-    </w:p>
-    <w:p>
-      <w:pPr>
-        <w:pStyle w:val="Corps"/>
-        <w:spacing w:line="360" w:lineRule="auto"/>
-      </w:pPr>
-      <w:r>
-        <w:t>Le mot de passe de l’Utilisateur doit rester secret. En cas de divulgation de mot de passe, l’Éditeur décline toute responsabilité.</w:t>
-      </w:r>
-    </w:p>
-    <w:p>
-      <w:pPr>
-        <w:pStyle w:val="Corps"/>
-        <w:spacing w:line="360" w:lineRule="auto"/>
-      </w:pPr>
-    </w:p>
-    <w:p>
-      <w:pPr>
-        <w:pStyle w:val="Corps"/>
-        <w:spacing w:line="360" w:lineRule="auto"/>
-        <w:rPr>
-          <w:vertAlign w:val="subscript"/>
-        </w:rPr>
-      </w:pPr>
-      <w:r>
-        <w:t>L’Utilisateur assume l’entière responsabilité de l’utilisation qu’il fait des informations et contenus p</w:t>
-      </w:r>
-      <w:r>
-        <w:t xml:space="preserve">résents sur le site </w:t>
-      </w:r>
-      <w:r>
-        <w:t>lesekoya</w:t>
-      </w:r>
-      <w:r>
-        <w:t>.</w:t>
-      </w:r>
-    </w:p>
-    <w:p>
-      <w:pPr>
-        <w:pStyle w:val="Corps"/>
-        <w:spacing w:line="360" w:lineRule="auto"/>
-      </w:pPr>
-    </w:p>
-    <w:p>
-      <w:pPr>
-        <w:pStyle w:val="Corps"/>
-        <w:spacing w:line="360" w:lineRule="auto"/>
-      </w:pPr>
-      <w:r>
-        <w:t>Tout usage du service par l'Utilisateur ayant directement ou indirectement pour conséquence des dommages doit faire l'objet d'une indemnisation au profit du site.</w:t>
-      </w:r>
-    </w:p>
-    <w:p>
-      <w:pPr>
-        <w:pStyle w:val="Corps"/>
-        <w:spacing w:line="360" w:lineRule="auto"/>
-      </w:pPr>
-    </w:p>
-    <w:p>
-      <w:pPr>
-        <w:pStyle w:val="Corps"/>
-        <w:spacing w:line="360" w:lineRule="auto"/>
-      </w:pPr>
-      <w:r>
-        <w:t>Le site permet aux membres de publier sur le site :</w:t>
-      </w:r>
-    </w:p>
-    <w:p>
-      <w:pPr>
-        <w:pStyle w:val="Corps"/>
         <w:numPr>
           <w:ilvl w:val="0"/>
           <w:numId w:val="2"/>
@@ -500,7 +432,148 @@
         <w:spacing w:line="360" w:lineRule="auto"/>
       </w:pPr>
       <w:r>
-        <w:t>Des articles</w:t>
+        <w:t>Gestion des favoris</w:t>
+      </w:r>
+    </w:p>
+    <w:p>
+      <w:pPr>
+        <w:pStyle w:val="Corps"/>
+        <w:numPr>
+          <w:ilvl w:val="0"/>
+          <w:numId w:val="2"/>
+        </w:numPr>
+        <w:spacing w:line="360" w:lineRule="auto"/>
+      </w:pPr>
+      <w:r>
+        <w:lastRenderedPageBreak/>
+        <w:t>Suivi de la commande</w:t>
+      </w:r>
+    </w:p>
+    <w:p>
+      <w:pPr>
+        <w:pStyle w:val="Corps"/>
+        <w:spacing w:line="360" w:lineRule="auto"/>
+      </w:pPr>
+      <w:r>
+        <w:t>Le site et ses différents services peuvent être interrompus ou suspendus par l’Éditeur, notamment à l’occasion d’une maintenance, sans obligation de préavis ou de justification.</w:t>
+      </w:r>
+    </w:p>
+    <w:p>
+      <w:pPr>
+        <w:pStyle w:val="Sous-titre"/>
+        <w:spacing w:line="360" w:lineRule="auto"/>
+      </w:pPr>
+      <w:r>
+        <w:rPr>
+          <w:lang w:val="de-DE"/>
+        </w:rPr>
+        <w:t xml:space="preserve">ARTICLE </w:t>
+      </w:r>
+      <w:r>
+        <w:t>4 : Responsabilité de l’Utilisateur</w:t>
+      </w:r>
+    </w:p>
+    <w:p>
+      <w:pPr>
+        <w:pStyle w:val="Corps"/>
+        <w:spacing w:line="360" w:lineRule="auto"/>
+      </w:pPr>
+      <w:r>
+        <w:t xml:space="preserve">L'Utilisateur est responsable des risques liés à l’utilisation de son identifiant de connexion et de son mot de passe. </w:t>
+      </w:r>
+    </w:p>
+    <w:p>
+      <w:pPr>
+        <w:pStyle w:val="Corps"/>
+        <w:spacing w:line="360" w:lineRule="auto"/>
+      </w:pPr>
+    </w:p>
+    <w:p>
+      <w:pPr>
+        <w:pStyle w:val="Corps"/>
+        <w:spacing w:line="360" w:lineRule="auto"/>
+      </w:pPr>
+      <w:r>
+        <w:t>Le mot de passe de l’Utilisateur doit rester secret. En cas de divulgation de mot de passe, l’Éditeur décline toute responsabilité.</w:t>
+      </w:r>
+    </w:p>
+    <w:p>
+      <w:pPr>
+        <w:pStyle w:val="Corps"/>
+        <w:spacing w:line="360" w:lineRule="auto"/>
+      </w:pPr>
+    </w:p>
+    <w:p>
+      <w:pPr>
+        <w:pStyle w:val="Corps"/>
+        <w:spacing w:line="360" w:lineRule="auto"/>
+        <w:rPr>
+          <w:vertAlign w:val="subscript"/>
+        </w:rPr>
+      </w:pPr>
+      <w:r>
+        <w:t>L’Utilisateur assume l’entière responsabilité de l’utilisation qu’il fait des informations et contenus p</w:t>
+      </w:r>
+      <w:r>
+        <w:t xml:space="preserve">résents sur le site </w:t>
+      </w:r>
+      <w:r>
+        <w:t>lest</w:t>
+      </w:r>
+      <w:r>
+        <w:t>.</w:t>
+      </w:r>
+    </w:p>
+    <w:p>
+      <w:pPr>
+        <w:pStyle w:val="Corps"/>
+        <w:spacing w:line="360" w:lineRule="auto"/>
+      </w:pPr>
+    </w:p>
+    <w:p>
+      <w:pPr>
+        <w:pStyle w:val="Corps"/>
+        <w:spacing w:line="360" w:lineRule="auto"/>
+      </w:pPr>
+      <w:r>
+        <w:t>Tout usage du service par l'Utilisateur ayant directement ou indirectement pour conséquence des dommages doit faire l'objet d'une indemnisation au profit du site.</w:t>
+      </w:r>
+    </w:p>
+    <w:p>
+      <w:pPr>
+        <w:pStyle w:val="Corps"/>
+        <w:spacing w:line="360" w:lineRule="auto"/>
+      </w:pPr>
+    </w:p>
+    <w:p>
+      <w:pPr>
+        <w:pStyle w:val="Corps"/>
+        <w:spacing w:line="360" w:lineRule="auto"/>
+      </w:pPr>
+      <w:r>
+        <w:t>Le site permet aux membres</w:t>
+      </w:r>
+      <w:r>
+        <w:t> :</w:t>
+      </w:r>
+      <w:r>
+        <w:t xml:space="preserve"> </w:t>
+      </w:r>
+    </w:p>
+    <w:p>
+      <w:pPr>
+        <w:pStyle w:val="Corps"/>
+        <w:numPr>
+          <w:ilvl w:val="0"/>
+          <w:numId w:val="2"/>
+        </w:numPr>
+        <w:spacing w:line="360" w:lineRule="auto"/>
+      </w:pPr>
+      <w:r>
+        <w:t>D’acheter sur le site  d</w:t>
+      </w:r>
+      <w:r>
+        <w:t>es articles</w:t>
       </w:r>
       <w:r>
         <w:t>;</w:t>
@@ -509,6 +582,19 @@
     <w:p>
       <w:pPr>
         <w:pStyle w:val="Corps"/>
+        <w:numPr>
+          <w:ilvl w:val="0"/>
+          <w:numId w:val="2"/>
+        </w:numPr>
+        <w:spacing w:line="360" w:lineRule="auto"/>
+      </w:pPr>
+      <w:r>
+        <w:t>Commenter des produits achetés</w:t>
+      </w:r>
+    </w:p>
+    <w:p>
+      <w:pPr>
+        <w:pStyle w:val="Corps"/>
         <w:spacing w:line="360" w:lineRule="auto"/>
       </w:pPr>
     </w:p>
@@ -611,13 +697,17 @@
         <w:spacing w:line="360" w:lineRule="auto"/>
       </w:pPr>
       <w:r>
+        <w:lastRenderedPageBreak/>
         <w:t>L</w:t>
       </w:r>
       <w:r>
         <w:t>e site</w:t>
       </w:r>
       <w:r>
-        <w:t xml:space="preserve"> lesekoya</w:t>
+        <w:t xml:space="preserve"> </w:t>
+      </w:r>
+      <w:r>
+        <w:t>lest</w:t>
       </w:r>
       <w:r>
         <w:t xml:space="preserve"> s'engage à mettre en œuvre tous les moyens nécessaires pour</w:t>
@@ -677,7 +767,6 @@
         <w:rPr>
           <w:lang w:val="de-DE"/>
         </w:rPr>
-        <w:lastRenderedPageBreak/>
         <w:t xml:space="preserve">ARTICLE </w:t>
       </w:r>
       <w:r>
@@ -696,7 +785,7 @@
         <w:t xml:space="preserve">es contenus du site </w:t>
       </w:r>
       <w:r>
-        <w:t>lesekoya</w:t>
+        <w:t>lest</w:t>
       </w:r>
       <w:r>
         <w:t xml:space="preserve"> (logos, textes, éléments graphiques, vidéos, etc.) </w:t>
@@ -762,7 +851,7 @@
           <w:szCs w:val="22"/>
           <w:lang w:val="fr-FR"/>
         </w:rPr>
-        <w:t>lesekoya</w:t>
+        <w:t>lest</w:t>
       </w:r>
       <w:r>
         <w:rPr>
@@ -771,271 +860,17 @@
           <w:szCs w:val="22"/>
           <w:lang w:val="fr-FR"/>
         </w:rPr>
-        <w:t>.com, sans autorisation de l’Editeur est prohibée et pourra entraînée des actions et poursuites judiciaires telles que notamment prévues par le Code de la propriété intellectuelle et le Code civil.</w:t>
-      </w:r>
-    </w:p>
-    <w:p>
-      <w:pPr>
-        <w:pStyle w:val="Corps"/>
-        <w:spacing w:line="360" w:lineRule="auto"/>
-      </w:pPr>
-    </w:p>
-    <w:p>
-      <w:pPr>
-        <w:pStyle w:val="Corps"/>
-        <w:spacing w:line="360" w:lineRule="auto"/>
-      </w:pPr>
-      <w:r>
-        <w:t>L’Utilisateur est entièrement responsable de tout contenu qu’il met en ligne et il s’engage à ne pas porter atteinte à un tiers.</w:t>
-      </w:r>
-    </w:p>
-    <w:p>
-      <w:pPr>
-        <w:pStyle w:val="Corps"/>
-        <w:spacing w:line="360" w:lineRule="auto"/>
-      </w:pPr>
-    </w:p>
-    <w:p>
-      <w:pPr>
-        <w:pStyle w:val="Corps"/>
-        <w:spacing w:line="360" w:lineRule="auto"/>
-      </w:pPr>
-      <w:r>
-        <w:t>L’Éditeur du site se réserve le droit de modérer ou de supprimer librement et à tout moment les contenus mis en ligne par les utilisateurs, et ce sans justification.</w:t>
-      </w:r>
-    </w:p>
-    <w:p>
-      <w:pPr>
-        <w:pStyle w:val="Sous-titre"/>
-        <w:spacing w:line="360" w:lineRule="auto"/>
-      </w:pPr>
-      <w:r>
-        <w:rPr>
-          <w:lang w:val="de-DE"/>
-        </w:rPr>
-        <w:t xml:space="preserve">ARTICLE </w:t>
-      </w:r>
-      <w:r>
-        <w:t>7 : Données personnelles</w:t>
-      </w:r>
-    </w:p>
-    <w:p>
-      <w:pPr>
-        <w:pStyle w:val="Corps"/>
-        <w:spacing w:line="360" w:lineRule="auto"/>
-      </w:pPr>
-      <w:r>
-        <w:t xml:space="preserve">L’Utilisateur doit obligatoirement fournir des informations personnelles pour procéder à son inscription sur le site. </w:t>
-      </w:r>
-    </w:p>
-    <w:p>
-      <w:pPr>
-        <w:pStyle w:val="Corps"/>
-        <w:spacing w:line="360" w:lineRule="auto"/>
-      </w:pPr>
-    </w:p>
-    <w:p>
-      <w:pPr>
-        <w:pStyle w:val="Corps"/>
-        <w:spacing w:line="360" w:lineRule="auto"/>
-      </w:pPr>
-      <w:r>
-        <w:t>L’adresse électronique (e-mail) de l’utilisateur pourra notamment être utilisée</w:t>
-      </w:r>
-      <w:r>
-        <w:t xml:space="preserve"> par le site lesekoya.com</w:t>
-      </w:r>
-      <w:r>
-        <w:t xml:space="preserve"> pour la communication d’informations diverses et la gestion du compte.</w:t>
-      </w:r>
-    </w:p>
-    <w:p>
-      <w:pPr>
-        <w:pStyle w:val="Corps"/>
-        <w:spacing w:line="360" w:lineRule="auto"/>
-      </w:pPr>
-      <w:proofErr w:type="gramStart"/>
-      <w:r>
-        <w:t>lesekoya</w:t>
-      </w:r>
-      <w:proofErr w:type="gramEnd"/>
-      <w:r>
-        <w:t xml:space="preserve"> garantie le respect de la vie privée de l’utilisateur, conformément à la loi n</w:t>
-      </w:r>
-      <w:r>
-        <w:rPr>
-          <w:lang w:val="it-IT"/>
-        </w:rPr>
-        <w:t>°</w:t>
-      </w:r>
-      <w:r>
-        <w:t>78-17 du 6 janvier 1978 relative à l'informatique, aux fichiers et aux libertés.</w:t>
-      </w:r>
-    </w:p>
-    <w:p>
-      <w:pPr>
-        <w:pStyle w:val="Corps"/>
-        <w:spacing w:line="360" w:lineRule="auto"/>
-      </w:pPr>
-    </w:p>
-    <w:p>
-      <w:pPr>
-        <w:pStyle w:val="Sous-titre"/>
-        <w:spacing w:line="360" w:lineRule="auto"/>
-      </w:pPr>
-      <w:r>
-        <w:t>ARTICLE 8 : Liens hypertextes</w:t>
-      </w:r>
-    </w:p>
-    <w:p>
-      <w:pPr>
-        <w:pStyle w:val="Corps"/>
-        <w:spacing w:line="360" w:lineRule="auto"/>
-      </w:pPr>
-      <w:r>
-        <w:t>Les domaines vers lesquels mènent les liens hypertextes présents sur le site n’engagent pas la responsabil</w:t>
-      </w:r>
-      <w:r>
-        <w:t xml:space="preserve">ité de l’Éditeur de </w:t>
-      </w:r>
-      <w:r>
-        <w:t>lesekoya</w:t>
-      </w:r>
-      <w:r>
-        <w:t>, qui n’a pas de contrôle sur ces liens.</w:t>
-      </w:r>
-    </w:p>
-    <w:p>
-      <w:pPr>
-        <w:pStyle w:val="Corps"/>
-        <w:spacing w:line="360" w:lineRule="auto"/>
-      </w:pPr>
-      <w:r>
-        <w:t>Il est possible pour un tiers de créer un lien ve</w:t>
-      </w:r>
-      <w:r>
-        <w:t xml:space="preserve">rs une page du site </w:t>
-      </w:r>
-      <w:r>
-        <w:t>lesekoya</w:t>
-      </w:r>
-      <w:r>
-        <w:t xml:space="preserve"> sans autorisation expresse de l’éditeur.</w:t>
-      </w:r>
-    </w:p>
-    <w:p>
-      <w:pPr>
-        <w:pStyle w:val="Corps"/>
-        <w:spacing w:line="360" w:lineRule="auto"/>
-      </w:pPr>
-    </w:p>
-    <w:p>
-      <w:pPr>
-        <w:pStyle w:val="Corps"/>
-        <w:spacing w:line="360" w:lineRule="auto"/>
-      </w:pPr>
-    </w:p>
-    <w:p>
-      <w:pPr>
-        <w:pStyle w:val="Sous-titre"/>
-        <w:spacing w:line="360" w:lineRule="auto"/>
-        <w:rPr>
-          <w:sz w:val="36"/>
-        </w:rPr>
-      </w:pPr>
-      <w:r>
-        <w:rPr>
-          <w:sz w:val="36"/>
-        </w:rPr>
-        <w:lastRenderedPageBreak/>
-        <w:t>ARTICLE 9 : Évolution des conditions générales d’utilisation</w:t>
-      </w:r>
-    </w:p>
-    <w:p>
-      <w:pPr>
-        <w:pStyle w:val="Corps"/>
-        <w:spacing w:line="360" w:lineRule="auto"/>
-      </w:pPr>
-      <w:r>
-        <w:t>Le site lesekoya</w:t>
-      </w:r>
-      <w:r>
-        <w:t xml:space="preserve"> </w:t>
-      </w:r>
-      <w:r>
-        <w:t>se ré</w:t>
-      </w:r>
-      <w:r>
-        <w:t xml:space="preserve">serve </w:t>
-      </w:r>
-      <w:r>
-        <w:t>le droit de modifier les clauses de ces conditions générales d’utilisation à tout moment et sans justification.</w:t>
-      </w:r>
-    </w:p>
-    <w:p>
-      <w:pPr>
-        <w:pStyle w:val="Sous-titre"/>
-        <w:spacing w:line="360" w:lineRule="auto"/>
-        <w:rPr>
-          <w:sz w:val="36"/>
-        </w:rPr>
-      </w:pPr>
-      <w:r>
-        <w:rPr>
-          <w:sz w:val="36"/>
-        </w:rPr>
-        <w:t>ARTICLE 10 : Durée du contrat</w:t>
-      </w:r>
-    </w:p>
-    <w:p>
-      <w:pPr>
-        <w:pStyle w:val="Corps"/>
-        <w:spacing w:line="360" w:lineRule="auto"/>
-      </w:pPr>
-      <w:r>
-        <w:rPr>
-          <w:lang w:val="it-IT"/>
-        </w:rPr>
-        <w:t xml:space="preserve">La durée </w:t>
-      </w:r>
-      <w:r>
-        <w:t xml:space="preserve"> du présent contrat est indéterminée. Le contrat produit ses effets à l'égard de l'Utilisateur à compter du début de l’utilisation du service.</w:t>
-      </w:r>
-    </w:p>
-    <w:p>
-      <w:pPr>
-        <w:pStyle w:val="Corps"/>
-        <w:spacing w:line="360" w:lineRule="auto"/>
-        <w:rPr>
-          <w:sz w:val="36"/>
-          <w:szCs w:val="40"/>
-        </w:rPr>
-      </w:pPr>
-      <w:r>
-        <w:rPr>
-          <w:sz w:val="36"/>
-          <w:szCs w:val="40"/>
-        </w:rPr>
-        <w:t>ARTICLE 11 :</w:t>
-      </w:r>
-      <w:r>
-        <w:rPr>
-          <w:sz w:val="36"/>
-          <w:szCs w:val="40"/>
-        </w:rPr>
-        <w:t xml:space="preserve"> Cookies</w:t>
-      </w:r>
-    </w:p>
-    <w:p>
-      <w:pPr>
-        <w:spacing w:line="360" w:lineRule="auto"/>
+        <w:t>.</w:t>
+      </w:r>
+      <w:r>
         <w:rPr>
           <w:rFonts w:asciiTheme="majorHAnsi" w:hAnsiTheme="majorHAnsi" w:cstheme="majorHAnsi"/>
           <w:sz w:val="22"/>
           <w:szCs w:val="22"/>
           <w:lang w:val="fr-FR"/>
         </w:rPr>
-      </w:pPr>
+        <w:t>sn</w:t>
+      </w:r>
       <w:r>
         <w:rPr>
           <w:rFonts w:asciiTheme="majorHAnsi" w:hAnsiTheme="majorHAnsi" w:cstheme="majorHAnsi"/>
@@ -1043,17 +878,280 @@
           <w:szCs w:val="22"/>
           <w:lang w:val="fr-FR"/>
         </w:rPr>
-        <w:t>L’Utilisateur est informé que lors de ses visites sur le site, un cookie peut s’installer automatiquement sur son logiciel de navigation.</w:t>
-      </w:r>
-      <w:r>
+        <w:t>, sans autorisation de l’Editeur est prohibée et pourra entraînée des actions et poursuites judiciaires telles que notamment prévues par le Code de la propriété intellectuelle et le Code civil.</w:t>
+      </w:r>
+    </w:p>
+    <w:p>
+      <w:pPr>
+        <w:pStyle w:val="Corps"/>
+        <w:spacing w:line="360" w:lineRule="auto"/>
+      </w:pPr>
+    </w:p>
+    <w:p>
+      <w:pPr>
+        <w:pStyle w:val="Corps"/>
+        <w:spacing w:line="360" w:lineRule="auto"/>
+      </w:pPr>
+      <w:r>
+        <w:t>L’Utilisateur est entièrement responsable de tout contenu qu’il met en ligne et il s’engage à ne pas porter atteinte à un tiers.</w:t>
+      </w:r>
+    </w:p>
+    <w:p>
+      <w:pPr>
+        <w:pStyle w:val="Corps"/>
+        <w:spacing w:line="360" w:lineRule="auto"/>
+      </w:pPr>
+    </w:p>
+    <w:p>
+      <w:pPr>
+        <w:pStyle w:val="Corps"/>
+        <w:spacing w:line="360" w:lineRule="auto"/>
+      </w:pPr>
+      <w:r>
+        <w:t>L’Éditeur du site se réserve le droit de modérer ou de supprimer librement et à tout moment les contenus mis en ligne par les utilisateurs, et ce sans justification.</w:t>
+      </w:r>
+    </w:p>
+    <w:p>
+      <w:pPr>
+        <w:pStyle w:val="Sous-titre"/>
+        <w:spacing w:line="360" w:lineRule="auto"/>
+      </w:pPr>
+      <w:r>
+        <w:rPr>
+          <w:lang w:val="de-DE"/>
+        </w:rPr>
+        <w:t xml:space="preserve">ARTICLE </w:t>
+      </w:r>
+      <w:r>
+        <w:t>7 : Données personnelles</w:t>
+      </w:r>
+    </w:p>
+    <w:p>
+      <w:pPr>
+        <w:pStyle w:val="Corps"/>
+        <w:spacing w:line="360" w:lineRule="auto"/>
+      </w:pPr>
+      <w:r>
+        <w:t xml:space="preserve">L’Utilisateur doit obligatoirement fournir des informations personnelles pour procéder à son inscription sur le site. </w:t>
+      </w:r>
+    </w:p>
+    <w:p>
+      <w:pPr>
+        <w:pStyle w:val="Corps"/>
+        <w:spacing w:line="360" w:lineRule="auto"/>
+      </w:pPr>
+    </w:p>
+    <w:p>
+      <w:pPr>
+        <w:pStyle w:val="Corps"/>
+        <w:spacing w:line="360" w:lineRule="auto"/>
+      </w:pPr>
+      <w:r>
+        <w:t>L’adresse électronique (e-mail) de l’utilisateur pourra notamment être utilisée</w:t>
+      </w:r>
+      <w:r>
+        <w:t xml:space="preserve"> par le site </w:t>
+      </w:r>
+      <w:r>
+        <w:t>lest</w:t>
+      </w:r>
+      <w:r>
+        <w:t>.com</w:t>
+      </w:r>
+      <w:r>
+        <w:t xml:space="preserve"> pour la communication d’informations diverses et la gestion du compte.</w:t>
+      </w:r>
+    </w:p>
+    <w:p>
+      <w:pPr>
+        <w:pStyle w:val="Corps"/>
+        <w:spacing w:line="360" w:lineRule="auto"/>
+      </w:pPr>
+      <w:proofErr w:type="gramStart"/>
+      <w:r>
+        <w:t>lest</w:t>
+      </w:r>
+      <w:proofErr w:type="gramEnd"/>
+      <w:r>
+        <w:t xml:space="preserve"> garantie le respect de la vie privée de l’utilisateur, conformément à la loi n</w:t>
+      </w:r>
+      <w:r>
+        <w:rPr>
+          <w:lang w:val="it-IT"/>
+        </w:rPr>
+        <w:t>°</w:t>
+      </w:r>
+      <w:r>
+        <w:t>78-17 du 6 janvier 1978 relative à l'informatique, aux fichiers et aux libertés.</w:t>
+      </w:r>
+    </w:p>
+    <w:p>
+      <w:pPr>
+        <w:pStyle w:val="Corps"/>
+        <w:spacing w:line="360" w:lineRule="auto"/>
+      </w:pPr>
+    </w:p>
+    <w:p>
+      <w:pPr>
+        <w:pStyle w:val="Sous-titre"/>
+        <w:spacing w:line="360" w:lineRule="auto"/>
+      </w:pPr>
+      <w:r>
+        <w:t>ARTICLE 8 : Liens hypertextes</w:t>
+      </w:r>
+    </w:p>
+    <w:p>
+      <w:pPr>
+        <w:pStyle w:val="Corps"/>
+        <w:spacing w:line="360" w:lineRule="auto"/>
+      </w:pPr>
+      <w:r>
+        <w:t>Les domaines vers lesquels mènent les liens hypertextes présents sur le site n’engagent pas la responsabil</w:t>
+      </w:r>
+      <w:r>
+        <w:t xml:space="preserve">ité de l’Éditeur de </w:t>
+      </w:r>
+      <w:r>
+        <w:t>lest</w:t>
+      </w:r>
+      <w:r>
+        <w:t>, qui n’a pas de contrôle sur ces liens.</w:t>
+      </w:r>
+    </w:p>
+    <w:p>
+      <w:pPr>
+        <w:pStyle w:val="Corps"/>
+        <w:spacing w:line="360" w:lineRule="auto"/>
+      </w:pPr>
+      <w:r>
+        <w:lastRenderedPageBreak/>
+        <w:t>Il est possible pour un tiers de créer un lien ve</w:t>
+      </w:r>
+      <w:r>
+        <w:t xml:space="preserve">rs une page du site </w:t>
+      </w:r>
+      <w:r>
+        <w:t>lest</w:t>
+      </w:r>
+      <w:r>
+        <w:t xml:space="preserve"> sans autorisation expresse de l’éditeur.</w:t>
+      </w:r>
+    </w:p>
+    <w:p>
+      <w:pPr>
+        <w:pStyle w:val="Corps"/>
+        <w:spacing w:line="360" w:lineRule="auto"/>
+      </w:pPr>
+    </w:p>
+    <w:p>
+      <w:pPr>
+        <w:pStyle w:val="Corps"/>
+        <w:spacing w:line="360" w:lineRule="auto"/>
+      </w:pPr>
+    </w:p>
+    <w:p>
+      <w:pPr>
+        <w:pStyle w:val="Sous-titre"/>
+        <w:spacing w:line="360" w:lineRule="auto"/>
+        <w:rPr>
+          <w:sz w:val="36"/>
+        </w:rPr>
+      </w:pPr>
+      <w:r>
+        <w:rPr>
+          <w:sz w:val="36"/>
+        </w:rPr>
+        <w:t>ARTICLE 9 : Évolution des conditions générales d’utilisation</w:t>
+      </w:r>
+    </w:p>
+    <w:p>
+      <w:pPr>
+        <w:pStyle w:val="Corps"/>
+        <w:spacing w:line="360" w:lineRule="auto"/>
+      </w:pPr>
+      <w:r>
+        <w:t xml:space="preserve">Le site </w:t>
+      </w:r>
+      <w:r>
+        <w:t>lest</w:t>
+      </w:r>
+      <w:r>
+        <w:t xml:space="preserve"> </w:t>
+      </w:r>
+      <w:r>
+        <w:t>se ré</w:t>
+      </w:r>
+      <w:r>
+        <w:t xml:space="preserve">serve </w:t>
+      </w:r>
+      <w:r>
+        <w:t>le droit de modifier les clauses de ces conditions générales d’utilisation à tout moment et sans justification.</w:t>
+      </w:r>
+    </w:p>
+    <w:p>
+      <w:pPr>
+        <w:pStyle w:val="Sous-titre"/>
+        <w:spacing w:line="360" w:lineRule="auto"/>
+        <w:rPr>
+          <w:sz w:val="36"/>
+        </w:rPr>
+      </w:pPr>
+      <w:r>
+        <w:rPr>
+          <w:sz w:val="36"/>
+        </w:rPr>
+        <w:t>ARTICLE 10 : Durée du contrat</w:t>
+      </w:r>
+    </w:p>
+    <w:p>
+      <w:pPr>
+        <w:pStyle w:val="Corps"/>
+        <w:spacing w:line="360" w:lineRule="auto"/>
+      </w:pPr>
+      <w:r>
+        <w:rPr>
+          <w:lang w:val="it-IT"/>
+        </w:rPr>
+        <w:t xml:space="preserve">La durée </w:t>
+      </w:r>
+      <w:r>
+        <w:t xml:space="preserve"> du présent contrat est indéterminée. Le contrat produit ses effets à l'égard de l'Utilisateur à compter du début de l’utilisation du service.</w:t>
+      </w:r>
+    </w:p>
+    <w:p>
+      <w:pPr>
+        <w:pStyle w:val="Corps"/>
+        <w:spacing w:line="360" w:lineRule="auto"/>
+        <w:rPr>
+          <w:sz w:val="36"/>
+          <w:szCs w:val="40"/>
+        </w:rPr>
+      </w:pPr>
+      <w:r>
+        <w:rPr>
+          <w:sz w:val="36"/>
+          <w:szCs w:val="40"/>
+        </w:rPr>
+        <w:t>ARTICLE 11 :</w:t>
+      </w:r>
+      <w:r>
+        <w:rPr>
+          <w:sz w:val="36"/>
+          <w:szCs w:val="40"/>
+        </w:rPr>
+        <w:t xml:space="preserve"> Cookies</w:t>
+      </w:r>
+    </w:p>
+    <w:p>
+      <w:pPr>
+        <w:spacing w:line="360" w:lineRule="auto"/>
         <w:rPr>
           <w:rFonts w:asciiTheme="majorHAnsi" w:hAnsiTheme="majorHAnsi" w:cstheme="majorHAnsi"/>
           <w:sz w:val="22"/>
           <w:szCs w:val="22"/>
           <w:lang w:val="fr-FR"/>
         </w:rPr>
-        <w:t xml:space="preserve"> En naviguant sur le site</w:t>
-      </w:r>
+      </w:pPr>
       <w:r>
         <w:rPr>
           <w:rFonts w:asciiTheme="majorHAnsi" w:hAnsiTheme="majorHAnsi" w:cstheme="majorHAnsi"/>
@@ -1061,13 +1159,7 @@
           <w:szCs w:val="22"/>
           <w:lang w:val="fr-FR"/>
         </w:rPr>
-        <w:t xml:space="preserve"> </w:t>
-      </w:r>
-      <w:r>
-        <w:rPr>
-          <w:lang w:val="fr-FR"/>
-        </w:rPr>
-        <w:t>lesekoya</w:t>
+        <w:t>L’Utilisateur est informé que lors de ses visites sur le site, un cookie peut s’installer automatiquement sur son logiciel de navigation.</w:t>
       </w:r>
       <w:r>
         <w:rPr>
@@ -1076,7 +1168,7 @@
           <w:szCs w:val="22"/>
           <w:lang w:val="fr-FR"/>
         </w:rPr>
-        <w:t>,</w:t>
+        <w:t xml:space="preserve"> En naviguant sur le site</w:t>
       </w:r>
       <w:r>
         <w:rPr>
@@ -1089,42 +1181,66 @@
       </w:r>
       <w:r>
         <w:rPr>
+          <w:lang w:val="fr-FR"/>
+        </w:rPr>
+        <w:t>lest</w:t>
+      </w:r>
+      <w:r>
+        <w:rPr>
           <w:rFonts w:asciiTheme="majorHAnsi" w:hAnsiTheme="majorHAnsi" w:cstheme="majorHAnsi"/>
           <w:sz w:val="22"/>
           <w:szCs w:val="22"/>
           <w:lang w:val="fr-FR"/>
         </w:rPr>
-        <w:t>il les accepte.</w:t>
-      </w:r>
-    </w:p>
-    <w:p>
-      <w:pPr>
-        <w:spacing w:line="360" w:lineRule="auto"/>
+        <w:t>,</w:t>
+      </w:r>
+      <w:r>
         <w:rPr>
           <w:rFonts w:asciiTheme="majorHAnsi" w:hAnsiTheme="majorHAnsi" w:cstheme="majorHAnsi"/>
           <w:sz w:val="22"/>
           <w:szCs w:val="22"/>
           <w:lang w:val="fr-FR"/>
         </w:rPr>
-      </w:pPr>
-    </w:p>
-    <w:p>
-      <w:pPr>
-        <w:spacing w:line="360" w:lineRule="auto"/>
+        <w:t xml:space="preserve"> </w:t>
+      </w:r>
+      <w:r>
         <w:rPr>
           <w:rFonts w:asciiTheme="majorHAnsi" w:hAnsiTheme="majorHAnsi" w:cstheme="majorHAnsi"/>
           <w:sz w:val="22"/>
           <w:szCs w:val="22"/>
           <w:lang w:val="fr-FR"/>
         </w:rPr>
-      </w:pPr>
-      <w:r>
+        <w:t>il les accepte.</w:t>
+      </w:r>
+    </w:p>
+    <w:p>
+      <w:pPr>
+        <w:spacing w:line="360" w:lineRule="auto"/>
         <w:rPr>
           <w:rFonts w:asciiTheme="majorHAnsi" w:hAnsiTheme="majorHAnsi" w:cstheme="majorHAnsi"/>
           <w:sz w:val="22"/>
           <w:szCs w:val="22"/>
           <w:lang w:val="fr-FR"/>
         </w:rPr>
+      </w:pPr>
+    </w:p>
+    <w:p>
+      <w:pPr>
+        <w:spacing w:line="360" w:lineRule="auto"/>
+        <w:rPr>
+          <w:rFonts w:asciiTheme="majorHAnsi" w:hAnsiTheme="majorHAnsi" w:cstheme="majorHAnsi"/>
+          <w:sz w:val="22"/>
+          <w:szCs w:val="22"/>
+          <w:lang w:val="fr-FR"/>
+        </w:rPr>
+      </w:pPr>
+      <w:r>
+        <w:rPr>
+          <w:rFonts w:asciiTheme="majorHAnsi" w:hAnsiTheme="majorHAnsi" w:cstheme="majorHAnsi"/>
+          <w:sz w:val="22"/>
+          <w:szCs w:val="22"/>
+          <w:lang w:val="fr-FR"/>
+        </w:rPr>
         <w:t>Un cookie est un élément qui ne permet pas d’identifier l’Utilisateur mais sert à enregistrer des informations relatives à la navigation de celui-ci sur le site Internet. L’Utilisateur pourra désactiver ce cookie par l’intermédiaire des paramètres figurant au sein de son logiciel de navigation.</w:t>
       </w:r>
     </w:p>
@@ -1202,12 +1318,10 @@
           <w:rFonts w:asciiTheme="majorHAnsi" w:hAnsiTheme="majorHAnsi" w:cstheme="majorHAnsi"/>
         </w:rPr>
       </w:pPr>
-      <w:bookmarkStart w:id="0" w:name="_GoBack"/>
-      <w:bookmarkEnd w:id="0"/>
     </w:p>
     <w:sectPr>
-      <w:headerReference w:type="default" r:id="rId8"/>
-      <w:footerReference w:type="default" r:id="rId9"/>
+      <w:headerReference w:type="default" r:id="rId9"/>
+      <w:footerReference w:type="default" r:id="rId10"/>
       <w:pgSz w:w="11906" w:h="16838"/>
       <w:pgMar w:top="1134" w:right="1134" w:bottom="1134" w:left="1134" w:header="709" w:footer="850" w:gutter="0"/>
       <w:cols w:space="720"/>
@@ -3280,7 +3394,7 @@
 </file>
 
 <file path=customXml/itemProps1.xml><?xml version="1.0" encoding="utf-8"?>
-<ds:datastoreItem xmlns:ds="http://schemas.openxmlformats.org/officeDocument/2006/customXml" ds:itemID="{3B670D04-7DD8-49CD-B356-8E528BDC306C}">
+<ds:datastoreItem xmlns:ds="http://schemas.openxmlformats.org/officeDocument/2006/customXml" ds:itemID="{405054C8-DBAF-423F-AE61-D95D94F7D85D}">
   <ds:schemaRefs>
     <ds:schemaRef ds:uri="http://schemas.openxmlformats.org/officeDocument/2006/bibliography"/>
   </ds:schemaRefs>

</xml_diff>